<commit_message>
add new PDPC analysis
</commit_message>
<xml_diff>
--- a/[Rmd]Results/results.docx
+++ b/[Rmd]Results/results.docx
@@ -231,7 +231,7 @@
         <w:t xml:space="preserve"> </w:t>
       </w:r>
       <w:r>
-        <w:t xml:space="preserve">= 6.0305428</w:t>
+        <w:t xml:space="preserve">= 5.9323169</w:t>
       </w:r>
       <w:r>
         <w:t xml:space="preserve">^{4}).</w:t>
@@ -477,7 +477,7 @@
         <w:t xml:space="preserve"> </w:t>
       </w:r>
       <w:r>
-        <w:t xml:space="preserve">= 0.176).</w:t>
+        <w:t xml:space="preserve">= 0.165).</w:t>
       </w:r>
     </w:p>
     <w:bookmarkEnd w:id="20"/>
@@ -587,7 +587,7 @@
         <w:t xml:space="preserve"> </w:t>
       </w:r>
       <w:r>
-        <w:t xml:space="preserve">= 78.923).</w:t>
+        <w:t xml:space="preserve">= 79.727).</w:t>
       </w:r>
       <w:r>
         <w:t xml:space="preserve"> </w:t>
@@ -1401,7 +1401,7 @@
         </m:r>
       </m:oMath>
       <w:r>
-        <w:t xml:space="preserve">(1,18) = 5.999,</w:t>
+        <w:t xml:space="preserve">(1,19) = 0.113,</w:t>
       </w:r>
       <w:r>
         <w:t xml:space="preserve"> </w:t>
@@ -1415,7 +1415,7 @@
         <w:t xml:space="preserve"> </w:t>
       </w:r>
       <w:r>
-        <w:t xml:space="preserve">= 0.025,</w:t>
+        <w:t xml:space="preserve">= 0.741,</w:t>
       </w:r>
       <w:r>
         <w:t xml:space="preserve"> </w:t>
@@ -1443,7 +1443,7 @@
         <w:t xml:space="preserve"> </w:t>
       </w:r>
       <w:r>
-        <w:t xml:space="preserve">= 0.25,</w:t>
+        <w:t xml:space="preserve">= 0.006,</w:t>
       </w:r>
       <w:r>
         <w:t xml:space="preserve"> </w:t>
@@ -1469,7 +1469,7 @@
         <w:t xml:space="preserve"> </w:t>
       </w:r>
       <w:r>
-        <w:t xml:space="preserve">= 2.07),</w:t>
+        <w:t xml:space="preserve">= 0.247),</w:t>
       </w:r>
       <w:r>
         <w:t xml:space="preserve"> </w:t>
@@ -1495,7 +1495,7 @@
         </m:r>
       </m:oMath>
       <w:r>
-        <w:t xml:space="preserve">(1,18) = 8.009,</w:t>
+        <w:t xml:space="preserve">(1,19) = 0,</w:t>
       </w:r>
       <w:r>
         <w:t xml:space="preserve"> </w:t>
@@ -1509,7 +1509,7 @@
         <w:t xml:space="preserve"> </w:t>
       </w:r>
       <w:r>
-        <w:t xml:space="preserve">= 0.011,</w:t>
+        <w:t xml:space="preserve">= 0.998,</w:t>
       </w:r>
       <w:r>
         <w:t xml:space="preserve"> </w:t>
@@ -1537,7 +1537,7 @@
         <w:t xml:space="preserve"> </w:t>
       </w:r>
       <w:r>
-        <w:t xml:space="preserve">= 0.308,</w:t>
+        <w:t xml:space="preserve">= 0,</w:t>
       </w:r>
       <w:r>
         <w:t xml:space="preserve"> </w:t>
@@ -1563,7 +1563,7 @@
         <w:t xml:space="preserve"> </w:t>
       </w:r>
       <w:r>
-        <w:t xml:space="preserve">= 15.201),</w:t>
+        <w:t xml:space="preserve">= 0.23),</w:t>
       </w:r>
       <w:r>
         <w:t xml:space="preserve"> </w:t>
@@ -1583,7 +1583,7 @@
         </m:r>
       </m:oMath>
       <w:r>
-        <w:t xml:space="preserve">(1,18) = 0.114,</w:t>
+        <w:t xml:space="preserve">(1,19) = 0.119,</w:t>
       </w:r>
       <w:r>
         <w:t xml:space="preserve"> </w:t>
@@ -1597,7 +1597,7 @@
         <w:t xml:space="preserve"> </w:t>
       </w:r>
       <w:r>
-        <w:t xml:space="preserve">= 0.74,</w:t>
+        <w:t xml:space="preserve">= 0.734,</w:t>
       </w:r>
       <w:r>
         <w:t xml:space="preserve"> </w:t>
@@ -1651,7 +1651,7 @@
         <w:t xml:space="preserve"> </w:t>
       </w:r>
       <w:r>
-        <w:t xml:space="preserve">= 0.322).</w:t>
+        <w:t xml:space="preserve">= 0.333).</w:t>
       </w:r>
       <w:r>
         <w:t xml:space="preserve"> </w:t>
@@ -1671,7 +1671,7 @@
         </m:r>
       </m:oMath>
       <w:r>
-        <w:t xml:space="preserve">(1,18) = 0.954,</w:t>
+        <w:t xml:space="preserve">(1,19) = 1.238,</w:t>
       </w:r>
       <w:r>
         <w:t xml:space="preserve"> </w:t>
@@ -1685,7 +1685,7 @@
         <w:t xml:space="preserve"> </w:t>
       </w:r>
       <w:r>
-        <w:t xml:space="preserve">= 0.342,</w:t>
+        <w:t xml:space="preserve">= 0.28,</w:t>
       </w:r>
       <w:r>
         <w:t xml:space="preserve"> </w:t>
@@ -1713,7 +1713,7 @@
         <w:t xml:space="preserve"> </w:t>
       </w:r>
       <w:r>
-        <w:t xml:space="preserve">= 0.05,</w:t>
+        <w:t xml:space="preserve">= 0.061,</w:t>
       </w:r>
       <w:r>
         <w:t xml:space="preserve"> </w:t>
@@ -1739,7 +1739,7 @@
         <w:t xml:space="preserve"> </w:t>
       </w:r>
       <w:r>
-        <w:t xml:space="preserve">= 0.358);</w:t>
+        <w:t xml:space="preserve">= 0.337);</w:t>
       </w:r>
       <w:r>
         <w:t xml:space="preserve"> </w:t>
@@ -1750,7 +1750,7 @@
         </m:r>
       </m:oMath>
       <w:r>
-        <w:t xml:space="preserve">(1,18) = 1.728,</w:t>
+        <w:t xml:space="preserve">(1,19) = 0.685,</w:t>
       </w:r>
       <w:r>
         <w:t xml:space="preserve"> </w:t>
@@ -1764,7 +1764,7 @@
         <w:t xml:space="preserve"> </w:t>
       </w:r>
       <w:r>
-        <w:t xml:space="preserve">= 0.205,</w:t>
+        <w:t xml:space="preserve">= 0.418,</w:t>
       </w:r>
       <w:r>
         <w:t xml:space="preserve"> </w:t>
@@ -1792,7 +1792,7 @@
         <w:t xml:space="preserve"> </w:t>
       </w:r>
       <w:r>
-        <w:t xml:space="preserve">= 0.088,</w:t>
+        <w:t xml:space="preserve">= 0.035,</w:t>
       </w:r>
       <w:r>
         <w:t xml:space="preserve"> </w:t>
@@ -1818,7 +1818,7 @@
         <w:t xml:space="preserve"> </w:t>
       </w:r>
       <w:r>
-        <w:t xml:space="preserve">= 0.673;</w:t>
+        <w:t xml:space="preserve">= 0.329;</w:t>
       </w:r>
       <w:r>
         <w:t xml:space="preserve"> </w:t>
@@ -1829,7 +1829,7 @@
         </m:r>
       </m:oMath>
       <w:r>
-        <w:t xml:space="preserve">(1,18) = 0.029,</w:t>
+        <w:t xml:space="preserve">(1,19) = 7.128,</w:t>
       </w:r>
       <w:r>
         <w:t xml:space="preserve"> </w:t>
@@ -1843,7 +1843,7 @@
         <w:t xml:space="preserve"> </w:t>
       </w:r>
       <w:r>
-        <w:t xml:space="preserve">= 0.868,</w:t>
+        <w:t xml:space="preserve">= 0.015,</w:t>
       </w:r>
       <w:r>
         <w:t xml:space="preserve"> </w:t>
@@ -1871,7 +1871,7 @@
         <w:t xml:space="preserve"> </w:t>
       </w:r>
       <w:r>
-        <w:t xml:space="preserve">= 0.002,</w:t>
+        <w:t xml:space="preserve">= 0.273,</w:t>
       </w:r>
       <w:r>
         <w:t xml:space="preserve"> </w:t>
@@ -1897,7 +1897,7 @@
         <w:t xml:space="preserve"> </w:t>
       </w:r>
       <w:r>
-        <w:t xml:space="preserve">= 0.3, respectively).</w:t>
+        <w:t xml:space="preserve">= 12.547, respectively).</w:t>
       </w:r>
     </w:p>
     <w:bookmarkEnd w:id="26"/>
@@ -1921,81 +1921,10 @@
         <w:t xml:space="preserve"> </w:t>
       </w:r>
       <w:r>
-        <w:t xml:space="preserve">As the intertrial interval was jittered in 5–7 s and the baseline pupil size was inherently defined as 5–7 s before the response in the 0-lag condition, the result indicates that the baseline pupil size predicted perceptual alternation at least 35 s (= 5 s x 6 trials + 5 s) before the behavioral response and that the overall correspondence between pupil size and perceptual alternation was over a sustained time window of 45 s (5 s x 9 trials) at minimum and of 54 s (6 s x 9 trials) at the averaged interval. Figure 5B shows that the averaged maximum cross-correlation coefficient (found for each subject) in the raw condition was significantly higher than in the shuffled condition (</w:t>
-      </w:r>
-      <m:oMath>
-        <m:r>
-          <m:t>t</m:t>
-        </m:r>
-      </m:oMath>
-      <w:r>
-        <w:t xml:space="preserve">(1, 21) = 12.097,</w:t>
-      </w:r>
-      <w:r>
-        <w:t xml:space="preserve"> </w:t>
-      </w:r>
-      <m:oMath>
-        <m:r>
-          <m:t>p</m:t>
-        </m:r>
-      </m:oMath>
-      <w:r>
-        <w:t xml:space="preserve"> </w:t>
-      </w:r>
-      <w:r>
-        <w:t xml:space="preserve">= 0, Cohen’s</w:t>
-      </w:r>
-      <w:r>
-        <w:t xml:space="preserve"> </w:t>
-      </w:r>
-      <m:oMath>
-        <m:sSub>
-          <m:e>
-            <m:r>
-              <m:t>d</m:t>
-            </m:r>
-          </m:e>
-          <m:sub>
-            <m:r>
-              <m:t>z</m:t>
-            </m:r>
-          </m:sub>
-        </m:sSub>
-      </m:oMath>
-      <w:r>
-        <w:t xml:space="preserve"> </w:t>
-      </w:r>
-      <w:r>
-        <w:t xml:space="preserve">= 2.763,</w:t>
-      </w:r>
-      <w:r>
-        <w:t xml:space="preserve"> </w:t>
-      </w:r>
-      <m:oMath>
-        <m:r>
-          <m:t>B</m:t>
-        </m:r>
-        <m:sSub>
-          <m:e>
-            <m:r>
-              <m:t>F</m:t>
-            </m:r>
-          </m:e>
-          <m:sub>
-            <m:r>
-              <m:t>10</m:t>
-            </m:r>
-          </m:sub>
-        </m:sSub>
-      </m:oMath>
-      <w:r>
-        <w:t xml:space="preserve"> </w:t>
-      </w:r>
-      <w:r>
-        <w:t xml:space="preserve">= 1.4643872</w:t>
-      </w:r>
-      <w:r>
-        <w:t xml:space="preserve">^{8}).</w:t>
+        <w:t xml:space="preserve">As the intertrial interval was jittered in 5–7 s and the baseline pupil size was inherently defined as 5–7 s before the response in the 0-lag condition, the result indicates that the baseline pupil size predicted perceptual alternation at least 35 s (= 5 s x 6 trials + 5 s) before the behavioral response and that the overall correspondence between pupil size and perceptual alternation was over a sustained time window of 45 s (5 s x 9 trials) at minimum and of 54 s (6 s x 9 trials) at the averaged interval.</w:t>
+      </w:r>
+      <w:r>
+        <w:t xml:space="preserve"> </w:t>
       </w:r>
     </w:p>
     <w:bookmarkStart w:id="27" w:name="statistical-analysis"/>
@@ -2548,10 +2477,10 @@
   <w:docDefaults>
     <w:rPrDefault>
       <w:rPr>
-        <w:rFonts w:asciiTheme="minorHAnsi" w:eastAsiaTheme="minorHAnsi" w:hAnsiTheme="minorHAnsi" w:cstheme="minorBidi"/>
+        <w:rFonts w:asciiTheme="minorHAnsi" w:cstheme="minorBidi" w:eastAsiaTheme="minorHAnsi" w:hAnsiTheme="minorHAnsi"/>
         <w:sz w:val="24"/>
         <w:szCs w:val="24"/>
-        <w:lang w:val="en-US" w:eastAsia="en-US" w:bidi="ar-SA"/>
+        <w:lang w:bidi="ar-SA" w:eastAsia="en-US" w:val="en-US"/>
       </w:rPr>
     </w:rPrDefault>
     <w:pPrDefault>
@@ -2560,35 +2489,35 @@
       </w:pPr>
     </w:pPrDefault>
   </w:docDefaults>
-  <w:latentStyles w:defLockedState="0" w:defUIPriority="0" w:defSemiHidden="0" w:defUnhideWhenUsed="0" w:defQFormat="0" w:count="276"/>
-  <w:style w:type="paragraph" w:default="1" w:styleId="Normal">
+  <w:latentStyles w:count="276" w:defLockedState="0" w:defQFormat="0" w:defSemiHidden="0" w:defUIPriority="0" w:defUnhideWhenUsed="0"/>
+  <w:style w:default="1" w:styleId="Normal" w:type="paragraph">
     <w:name w:val="Normal"/>
     <w:qFormat/>
   </w:style>
-  <w:style w:type="paragraph" w:styleId="BodyText">
+  <w:style w:styleId="BodyText" w:type="paragraph">
     <w:name w:val="Body Text"/>
     <w:basedOn w:val="Normal"/>
     <w:link w:val="BodyTextChar"/>
     <w:pPr>
-      <w:spacing w:before="180" w:after="180"/>
+      <w:spacing w:after="180" w:before="180"/>
     </w:pPr>
     <w:qFormat/>
   </w:style>
-  <w:style w:type="paragraph" w:customStyle="1" w:styleId="FirstParagraph">
+  <w:style w:customStyle="1" w:styleId="FirstParagraph" w:type="paragraph">
     <w:name w:val="First Paragraph"/>
     <w:basedOn w:val="BodyText"/>
     <w:next w:val="BodyText"/>
     <w:qFormat/>
   </w:style>
-  <w:style w:type="paragraph" w:customStyle="1" w:styleId="Compact">
+  <w:style w:customStyle="1" w:styleId="Compact" w:type="paragraph">
     <w:name w:val="Compact"/>
     <w:basedOn w:val="BodyText"/>
     <w:qFormat/>
     <w:pPr>
-      <w:spacing w:before="36" w:after="36"/>
+      <w:spacing w:after="36" w:before="36"/>
     </w:pPr>
   </w:style>
-  <w:style w:type="paragraph" w:styleId="Title">
+  <w:style w:styleId="Title" w:type="paragraph">
     <w:name w:val="Title"/>
     <w:basedOn w:val="Normal"/>
     <w:next w:val="BodyText"/>
@@ -2596,19 +2525,19 @@
     <w:pPr>
       <w:keepNext/>
       <w:keepLines/>
-      <w:spacing w:before="480" w:after="240"/>
+      <w:spacing w:after="240" w:before="480"/>
       <w:jc w:val="center"/>
     </w:pPr>
     <w:rPr>
-      <w:rFonts w:asciiTheme="majorHAnsi" w:eastAsiaTheme="majorEastAsia" w:hAnsiTheme="majorHAnsi" w:cstheme="majorBidi"/>
+      <w:rFonts w:asciiTheme="majorHAnsi" w:cstheme="majorBidi" w:eastAsiaTheme="majorEastAsia" w:hAnsiTheme="majorHAnsi"/>
       <w:b/>
       <w:bCs/>
-      <w:color w:val="345A8A" w:themeColor="accent1" w:themeShade="B5"/>
+      <w:color w:themeColor="accent1" w:themeShade="B5" w:val="345A8A"/>
       <w:sz w:val="36"/>
       <w:szCs w:val="36"/>
     </w:rPr>
   </w:style>
-  <w:style w:type="paragraph" w:styleId="Subtitle">
+  <w:style w:styleId="Subtitle" w:type="paragraph">
     <w:name w:val="Subtitle"/>
     <w:basedOn w:val="Title"/>
     <w:next w:val="BodyText"/>
@@ -2616,7 +2545,7 @@
     <w:pPr>
       <w:keepNext/>
       <w:keepLines/>
-      <w:spacing w:before="240" w:after="240"/>
+      <w:spacing w:after="240" w:before="240"/>
       <w:jc w:val="center"/>
     </w:pPr>
     <w:rPr>
@@ -2624,7 +2553,7 @@
       <w:szCs w:val="30"/>
     </w:rPr>
   </w:style>
-  <w:style w:type="paragraph" w:customStyle="1" w:styleId="Author">
+  <w:style w:customStyle="1" w:styleId="Author" w:type="paragraph">
     <w:name w:val="Author"/>
     <w:next w:val="BodyText"/>
     <w:qFormat/>
@@ -2634,7 +2563,7 @@
       <w:jc w:val="center"/>
     </w:pPr>
   </w:style>
-  <w:style w:type="paragraph" w:styleId="Date">
+  <w:style w:styleId="Date" w:type="paragraph">
     <w:name w:val="Date"/>
     <w:next w:val="BodyText"/>
     <w:qFormat/>
@@ -2644,7 +2573,7 @@
       <w:jc w:val="center"/>
     </w:pPr>
   </w:style>
-  <w:style w:type="paragraph" w:customStyle="1" w:styleId="Abstract">
+  <w:style w:customStyle="1" w:styleId="Abstract" w:type="paragraph">
     <w:name w:val="Abstract"/>
     <w:basedOn w:val="Normal"/>
     <w:next w:val="BodyText"/>
@@ -2652,14 +2581,14 @@
     <w:pPr>
       <w:keepNext/>
       <w:keepLines/>
-      <w:spacing w:before="300" w:after="300"/>
+      <w:spacing w:after="300" w:before="300"/>
     </w:pPr>
     <w:rPr>
       <w:sz w:val="20"/>
       <w:szCs w:val="20"/>
     </w:rPr>
   </w:style>
-  <w:style w:type="paragraph" w:styleId="Bibliography">
+  <w:style w:styleId="Bibliography" w:type="paragraph">
     <w:name w:val="Bibliography"/>
     <w:basedOn w:val="Normal"/>
     <w:next w:val="Bibliography"/>
@@ -2667,7 +2596,7 @@
     <w:pPr/>
     <w:rPr/>
   </w:style>
-  <w:style w:type="paragraph" w:styleId="Heading1">
+  <w:style w:styleId="Heading1" w:type="paragraph">
     <w:name w:val="Heading 1"/>
     <w:basedOn w:val="Normal"/>
     <w:next w:val="BodyText"/>
@@ -2676,19 +2605,19 @@
     <w:pPr>
       <w:keepNext/>
       <w:keepLines/>
-      <w:spacing w:before="480" w:after="0"/>
+      <w:spacing w:after="0" w:before="480"/>
       <w:outlineLvl w:val="0"/>
     </w:pPr>
     <w:rPr>
-      <w:rFonts w:asciiTheme="majorHAnsi" w:eastAsiaTheme="majorEastAsia" w:hAnsiTheme="majorHAnsi" w:cstheme="majorBidi"/>
+      <w:rFonts w:asciiTheme="majorHAnsi" w:cstheme="majorBidi" w:eastAsiaTheme="majorEastAsia" w:hAnsiTheme="majorHAnsi"/>
       <w:b/>
       <w:bCs/>
-      <w:color w:val="4F81BD" w:themeColor="accent1"/>
+      <w:color w:themeColor="accent1" w:val="4F81BD"/>
       <w:sz w:val="32"/>
       <w:szCs w:val="32"/>
     </w:rPr>
   </w:style>
-  <w:style w:type="paragraph" w:styleId="Heading2">
+  <w:style w:styleId="Heading2" w:type="paragraph">
     <w:name w:val="Heading 2"/>
     <w:basedOn w:val="Normal"/>
     <w:next w:val="BodyText"/>
@@ -2698,19 +2627,19 @@
     <w:pPr>
       <w:keepNext/>
       <w:keepLines/>
-      <w:spacing w:before="200" w:after="0"/>
+      <w:spacing w:after="0" w:before="200"/>
       <w:outlineLvl w:val="1"/>
     </w:pPr>
     <w:rPr>
-      <w:rFonts w:asciiTheme="majorHAnsi" w:eastAsiaTheme="majorEastAsia" w:hAnsiTheme="majorHAnsi" w:cstheme="majorBidi"/>
+      <w:rFonts w:asciiTheme="majorHAnsi" w:cstheme="majorBidi" w:eastAsiaTheme="majorEastAsia" w:hAnsiTheme="majorHAnsi"/>
       <w:b/>
       <w:bCs/>
-      <w:color w:val="4F81BD" w:themeColor="accent1"/>
+      <w:color w:themeColor="accent1" w:val="4F81BD"/>
       <w:sz w:val="28"/>
       <w:szCs w:val="28"/>
     </w:rPr>
   </w:style>
-  <w:style w:type="paragraph" w:styleId="Heading3">
+  <w:style w:styleId="Heading3" w:type="paragraph">
     <w:name w:val="Heading 3"/>
     <w:basedOn w:val="Normal"/>
     <w:next w:val="BodyText"/>
@@ -2720,19 +2649,19 @@
     <w:pPr>
       <w:keepNext/>
       <w:keepLines/>
-      <w:spacing w:before="200" w:after="0"/>
+      <w:spacing w:after="0" w:before="200"/>
       <w:outlineLvl w:val="2"/>
     </w:pPr>
     <w:rPr>
-      <w:rFonts w:asciiTheme="majorHAnsi" w:eastAsiaTheme="majorEastAsia" w:hAnsiTheme="majorHAnsi" w:cstheme="majorBidi"/>
+      <w:rFonts w:asciiTheme="majorHAnsi" w:cstheme="majorBidi" w:eastAsiaTheme="majorEastAsia" w:hAnsiTheme="majorHAnsi"/>
       <w:b/>
       <w:bCs/>
-      <w:color w:val="4F81BD" w:themeColor="accent1"/>
+      <w:color w:themeColor="accent1" w:val="4F81BD"/>
       <w:sz w:val="24"/>
       <w:szCs w:val="24"/>
     </w:rPr>
   </w:style>
-  <w:style w:type="paragraph" w:styleId="Heading4">
+  <w:style w:styleId="Heading4" w:type="paragraph">
     <w:name w:val="Heading 4"/>
     <w:basedOn w:val="Normal"/>
     <w:next w:val="BodyText"/>
@@ -2742,19 +2671,19 @@
     <w:pPr>
       <w:keepNext/>
       <w:keepLines/>
-      <w:spacing w:before="200" w:after="0"/>
+      <w:spacing w:after="0" w:before="200"/>
       <w:outlineLvl w:val="3"/>
     </w:pPr>
     <w:rPr>
-      <w:rFonts w:asciiTheme="majorHAnsi" w:eastAsiaTheme="majorEastAsia" w:hAnsiTheme="majorHAnsi" w:cstheme="majorBidi"/>
+      <w:rFonts w:asciiTheme="majorHAnsi" w:cstheme="majorBidi" w:eastAsiaTheme="majorEastAsia" w:hAnsiTheme="majorHAnsi"/>
       <w:i/>
       <w:bCs/>
-      <w:color w:val="4F81BD" w:themeColor="accent1"/>
+      <w:color w:themeColor="accent1" w:val="4F81BD"/>
       <w:sz w:val="24"/>
       <w:szCs w:val="24"/>
     </w:rPr>
   </w:style>
-  <w:style w:type="paragraph" w:styleId="Heading5">
+  <w:style w:styleId="Heading5" w:type="paragraph">
     <w:name w:val="Heading 5"/>
     <w:basedOn w:val="Normal"/>
     <w:next w:val="BodyText"/>
@@ -2764,18 +2693,18 @@
     <w:pPr>
       <w:keepNext/>
       <w:keepLines/>
-      <w:spacing w:before="200" w:after="0"/>
+      <w:spacing w:after="0" w:before="200"/>
       <w:outlineLvl w:val="4"/>
     </w:pPr>
     <w:rPr>
-      <w:rFonts w:asciiTheme="majorHAnsi" w:eastAsiaTheme="majorEastAsia" w:hAnsiTheme="majorHAnsi" w:cstheme="majorBidi"/>
+      <w:rFonts w:asciiTheme="majorHAnsi" w:cstheme="majorBidi" w:eastAsiaTheme="majorEastAsia" w:hAnsiTheme="majorHAnsi"/>
       <w:iCs/>
-      <w:color w:val="4F81BD" w:themeColor="accent1"/>
+      <w:color w:themeColor="accent1" w:val="4F81BD"/>
       <w:sz w:val="24"/>
       <w:szCs w:val="24"/>
     </w:rPr>
   </w:style>
-  <w:style w:type="paragraph" w:styleId="Heading6">
+  <w:style w:styleId="Heading6" w:type="paragraph">
     <w:name w:val="Heading 6"/>
     <w:basedOn w:val="Normal"/>
     <w:next w:val="BodyText"/>
@@ -2785,17 +2714,17 @@
     <w:pPr>
       <w:keepNext/>
       <w:keepLines/>
-      <w:spacing w:before="200" w:after="0"/>
+      <w:spacing w:after="0" w:before="200"/>
       <w:outlineLvl w:val="5"/>
     </w:pPr>
     <w:rPr>
-      <w:rFonts w:asciiTheme="majorHAnsi" w:eastAsiaTheme="majorEastAsia" w:hAnsiTheme="majorHAnsi" w:cstheme="majorBidi"/>
-      <w:color w:val="4F81BD" w:themeColor="accent1"/>
+      <w:rFonts w:asciiTheme="majorHAnsi" w:cstheme="majorBidi" w:eastAsiaTheme="majorEastAsia" w:hAnsiTheme="majorHAnsi"/>
+      <w:color w:themeColor="accent1" w:val="4F81BD"/>
       <w:sz w:val="24"/>
       <w:szCs w:val="24"/>
     </w:rPr>
   </w:style>
-  <w:style w:type="paragraph" w:styleId="Heading7">
+  <w:style w:styleId="Heading7" w:type="paragraph">
     <w:name w:val="Heading 7"/>
     <w:basedOn w:val="Normal"/>
     <w:next w:val="BodyText"/>
@@ -2805,17 +2734,17 @@
     <w:pPr>
       <w:keepNext/>
       <w:keepLines/>
-      <w:spacing w:before="200" w:after="0"/>
+      <w:spacing w:after="0" w:before="200"/>
       <w:outlineLvl w:val="6"/>
     </w:pPr>
     <w:rPr>
-      <w:rFonts w:asciiTheme="majorHAnsi" w:eastAsiaTheme="majorEastAsia" w:hAnsiTheme="majorHAnsi" w:cstheme="majorBidi"/>
-      <w:color w:val="4F81BD" w:themeColor="accent1"/>
+      <w:rFonts w:asciiTheme="majorHAnsi" w:cstheme="majorBidi" w:eastAsiaTheme="majorEastAsia" w:hAnsiTheme="majorHAnsi"/>
+      <w:color w:themeColor="accent1" w:val="4F81BD"/>
       <w:sz w:val="24"/>
       <w:szCs w:val="24"/>
     </w:rPr>
   </w:style>
-  <w:style w:type="paragraph" w:styleId="Heading8">
+  <w:style w:styleId="Heading8" w:type="paragraph">
     <w:name w:val="Heading 8"/>
     <w:basedOn w:val="Normal"/>
     <w:next w:val="BodyText"/>
@@ -2825,17 +2754,17 @@
     <w:pPr>
       <w:keepNext/>
       <w:keepLines/>
-      <w:spacing w:before="200" w:after="0"/>
+      <w:spacing w:after="0" w:before="200"/>
       <w:outlineLvl w:val="7"/>
     </w:pPr>
     <w:rPr>
-      <w:rFonts w:asciiTheme="majorHAnsi" w:eastAsiaTheme="majorEastAsia" w:hAnsiTheme="majorHAnsi" w:cstheme="majorBidi"/>
-      <w:color w:val="4F81BD" w:themeColor="accent1"/>
+      <w:rFonts w:asciiTheme="majorHAnsi" w:cstheme="majorBidi" w:eastAsiaTheme="majorEastAsia" w:hAnsiTheme="majorHAnsi"/>
+      <w:color w:themeColor="accent1" w:val="4F81BD"/>
       <w:sz w:val="24"/>
       <w:szCs w:val="24"/>
     </w:rPr>
   </w:style>
-  <w:style w:type="paragraph" w:styleId="Heading9">
+  <w:style w:styleId="Heading9" w:type="paragraph">
     <w:name w:val="Heading 9"/>
     <w:basedOn w:val="Normal"/>
     <w:next w:val="BodyText"/>
@@ -2845,17 +2774,17 @@
     <w:pPr>
       <w:keepNext/>
       <w:keepLines/>
-      <w:spacing w:before="200" w:after="0"/>
+      <w:spacing w:after="0" w:before="200"/>
       <w:outlineLvl w:val="8"/>
     </w:pPr>
     <w:rPr>
-      <w:rFonts w:asciiTheme="majorHAnsi" w:eastAsiaTheme="majorEastAsia" w:hAnsiTheme="majorHAnsi" w:cstheme="majorBidi"/>
-      <w:color w:val="4F81BD" w:themeColor="accent1"/>
+      <w:rFonts w:asciiTheme="majorHAnsi" w:cstheme="majorBidi" w:eastAsiaTheme="majorEastAsia" w:hAnsiTheme="majorHAnsi"/>
+      <w:color w:themeColor="accent1" w:val="4F81BD"/>
       <w:sz w:val="24"/>
       <w:szCs w:val="24"/>
     </w:rPr>
   </w:style>
-  <w:style w:type="paragraph" w:styleId="BlockText">
+  <w:style w:styleId="BlockText" w:type="paragraph">
     <w:name w:val="Block Text"/>
     <w:basedOn w:val="BodyText"/>
     <w:next w:val="BodyText"/>
@@ -2863,11 +2792,11 @@
     <w:unhideWhenUsed/>
     <w:qFormat/>
     <w:pPr>
-      <w:spacing w:before="100" w:after="100"/>
+      <w:spacing w:after="100" w:before="100"/>
       <w:ind w:firstLine="0" w:left="480" w:right="480"/>
     </w:pPr>
   </w:style>
-  <w:style w:type="paragraph" w:styleId="FootnoteText">
+  <w:style w:styleId="FootnoteText" w:type="paragraph">
     <w:name w:val="Footnote Text"/>
     <w:basedOn w:val="Normal"/>
     <w:next w:val="FootnoteText"/>
@@ -2875,30 +2804,30 @@
     <w:unhideWhenUsed/>
     <w:qFormat/>
   </w:style>
-  <w:style w:type="character" w:default="1" w:styleId="DefaultParagraphFont">
+  <w:style w:default="1" w:styleId="DefaultParagraphFont" w:type="character">
     <w:name w:val="Default Paragraph Font"/>
     <w:semiHidden/>
     <w:unhideWhenUsed/>
   </w:style>
-  <w:style w:type="table" w:default="1" w:styleId="Table">
+  <w:style w:default="1" w:styleId="Table" w:type="table">
     <w:name w:val="Table"/>
     <w:basedOn w:val="TableNormal"/>
     <w:semiHidden/>
     <w:unhideWhenUsed/>
     <w:qFormat/>
     <w:tblPr>
-      <w:tblInd w:w="0" w:type="dxa"/>
+      <w:tblInd w:type="dxa" w:w="0"/>
       <w:tblCellMar>
-        <w:top w:w="0" w:type="dxa"/>
-        <w:left w:w="108" w:type="dxa"/>
-        <w:bottom w:w="0" w:type="dxa"/>
-        <w:right w:w="108" w:type="dxa"/>
+        <w:top w:type="dxa" w:w="0"/>
+        <w:left w:type="dxa" w:w="108"/>
+        <w:bottom w:type="dxa" w:w="0"/>
+        <w:right w:type="dxa" w:w="108"/>
       </w:tblCellMar>
     </w:tblPr>
     <w:tblStylePr w:type="firstRow">
       <w:tblPr>
         <w:jc w:val="left"/>
-        <w:tblInd w:w="0" w:type="dxa"/>
+        <w:tblInd w:type="dxa" w:w="0"/>
       </w:tblPr>
       <w:trPr>
         <w:jc w:val="left"/>
@@ -2911,7 +2840,7 @@
       </w:tcPr>
     </w:tblStylePr>
   </w:style>
-  <w:style w:type="paragraph" w:customStyle="1" w:styleId="DefinitionTerm">
+  <w:style w:customStyle="1" w:styleId="DefinitionTerm" w:type="paragraph">
     <w:name w:val="Definition Term"/>
     <w:basedOn w:val="Normal"/>
     <w:next w:val="Definition"/>
@@ -2924,49 +2853,49 @@
       <w:b/>
     </w:rPr>
   </w:style>
-  <w:style w:type="paragraph" w:customStyle="1" w:styleId="Definition">
+  <w:style w:customStyle="1" w:styleId="Definition" w:type="paragraph">
     <w:name w:val="Definition"/>
     <w:basedOn w:val="Normal"/>
   </w:style>
-  <w:style w:type="paragraph" w:styleId="Caption">
+  <w:style w:styleId="Caption" w:type="paragraph">
     <w:name w:val="Caption"/>
     <w:basedOn w:val="Normal"/>
     <w:link w:val="BodyTextChar"/>
     <w:pPr>
-      <w:spacing w:before="0" w:after="120"/>
+      <w:spacing w:after="120" w:before="0"/>
     </w:pPr>
     <w:rPr>
       <w:i/>
     </w:rPr>
   </w:style>
-  <w:style w:type="paragraph" w:customStyle="1" w:styleId="TableCaption">
+  <w:style w:customStyle="1" w:styleId="TableCaption" w:type="paragraph">
     <w:name w:val="Table Caption"/>
     <w:basedOn w:val="Caption"/>
     <w:pPr>
       <w:keepNext/>
     </w:pPr>
   </w:style>
-  <w:style w:type="paragraph" w:customStyle="1" w:styleId="ImageCaption">
+  <w:style w:customStyle="1" w:styleId="ImageCaption" w:type="paragraph">
     <w:name w:val="Image Caption"/>
     <w:basedOn w:val="Caption"/>
   </w:style>
-  <w:style w:type="paragraph" w:customStyle="1" w:styleId="Figure">
+  <w:style w:customStyle="1" w:styleId="Figure" w:type="paragraph">
     <w:name w:val="Figure"/>
     <w:basedOn w:val="Normal"/>
   </w:style>
-  <w:style w:type="paragraph" w:customStyle="1" w:styleId="CaptionedFigure">
+  <w:style w:customStyle="1" w:styleId="CaptionedFigure" w:type="paragraph">
     <w:name w:val="Captioned Figure"/>
     <w:basedOn w:val="Figure"/>
     <w:pPr>
       <w:keepNext/>
     </w:pPr>
   </w:style>
-  <w:style w:type="character" w:customStyle="1" w:styleId="BodyTextChar">
+  <w:style w:customStyle="1" w:styleId="BodyTextChar" w:type="character">
     <w:name w:val="Body Text Char"/>
     <w:basedOn w:val="DefaultParagraphFont"/>
     <w:link w:val="BodyText"/>
   </w:style>
-  <w:style w:type="character" w:customStyle="1" w:styleId="VerbatimChar">
+  <w:style w:customStyle="1" w:styleId="VerbatimChar" w:type="character">
     <w:name w:val="Verbatim Char"/>
     <w:basedOn w:val="BodyTextChar"/>
     <w:rPr>
@@ -2974,25 +2903,25 @@
       <w:sz w:val="22"/>
     </w:rPr>
   </w:style>
-  <w:style w:type="character" w:customStyle="1" w:styleId="SectionNumber">
+  <w:style w:customStyle="1" w:styleId="SectionNumber" w:type="character">
     <w:name w:val="Section Number"/>
     <w:basedOn w:val="BodyTextChar"/>
   </w:style>
-  <w:style w:type="character" w:styleId="FootnoteReference">
+  <w:style w:styleId="FootnoteReference" w:type="character">
     <w:name w:val="Footnote Reference"/>
     <w:basedOn w:val="BodyTextChar"/>
     <w:rPr>
       <w:vertAlign w:val="superscript"/>
     </w:rPr>
   </w:style>
-  <w:style w:type="character" w:styleId="Hyperlink">
+  <w:style w:styleId="Hyperlink" w:type="character">
     <w:name w:val="Hyperlink"/>
     <w:basedOn w:val="BodyTextChar"/>
     <w:rPr>
-      <w:color w:val="4F81BD" w:themeColor="accent1"/>
-    </w:rPr>
-  </w:style>
-  <w:style w:type="paragraph" w:styleId="TOCHeading">
+      <w:color w:themeColor="accent1" w:val="4F81BD"/>
+    </w:rPr>
+  </w:style>
+  <w:style w:styleId="TOCHeading" w:type="paragraph">
     <w:name w:val="TOC Heading"/>
     <w:basedOn w:val="Heading1"/>
     <w:next w:val="BodyText"/>
@@ -3004,10 +2933,10 @@
       <w:outlineLvl w:val="9"/>
     </w:pPr>
     <w:rPr>
-      <w:rFonts w:asciiTheme="majorHAnsi" w:eastAsiaTheme="majorEastAsia" w:hAnsiTheme="majorHAnsi" w:cstheme="majorBidi"/>
+      <w:rFonts w:asciiTheme="majorHAnsi" w:cstheme="majorBidi" w:eastAsiaTheme="majorEastAsia" w:hAnsiTheme="majorHAnsi"/>
       <w:b w:val="0"/>
       <w:bCs w:val="0"/>
-      <w:color w:val="365F91" w:themeColor="accent1" w:themeShade="BF"/>
+      <w:color w:themeColor="accent1" w:themeShade="BF" w:val="365F91"/>
     </w:rPr>
   </w:style>
   <w:style w:type="paragraph" w:customStyle="1" w:styleId="SourceCode">

</xml_diff>